<commit_message>
Script and powerpoint updates
</commit_message>
<xml_diff>
--- a/on-demand-jul-2019/DwBPv2 - 3 - Demo.docx
+++ b/on-demand-jul-2019/DwBPv2 - 3 - Demo.docx
@@ -91,7 +91,13 @@
         <w:t xml:space="preserve">that will be presented through </w:t>
       </w:r>
       <w:r>
-        <w:t>the rest of the course. The subtitle, a spiral learning event, means that this will be the first time you will see these concepts, but not the last. We will spiral back on the topics and provide more details and depth. Don’t worry if not every detail is clear during this demo, as you will see more about the content later.</w:t>
+        <w:t>the rest of th</w:t>
+      </w:r>
+      <w:r>
+        <w:t>is</w:t>
+      </w:r>
+      <w:r>
+        <w:t xml:space="preserve"> course. The subtitle, a spiral learning event, means that this will be the first time you will see these concepts, but not the last. We will spiral back on the topics and provide more details and depth. Don’t worry if not every detail is clear during this demo, as you will see more about the content later.</w:t>
       </w:r>
     </w:p>
     <w:p>
@@ -147,8 +153,6 @@
         </w:numPr>
         <w:divId w:val="25952452"/>
       </w:pPr>
-      <w:bookmarkStart w:id="0" w:name="_GoBack"/>
-      <w:bookmarkEnd w:id="0"/>
       <w:r>
         <w:t>Click Save</w:t>
       </w:r>
@@ -471,7 +475,13 @@
       </w:r>
       <w:proofErr w:type="spellEnd"/>
       <w:r>
-        <w:t xml:space="preserve"> event.</w:t>
+        <w:t xml:space="preserve"> event</w:t>
+      </w:r>
+      <w:r>
+        <w:t xml:space="preserve"> to be dispatched, or fired as some say</w:t>
+      </w:r>
+      <w:r>
+        <w:t>.</w:t>
       </w:r>
     </w:p>
     <w:p>
@@ -512,7 +522,13 @@
         <w:t xml:space="preserve"> </w:t>
       </w:r>
       <w:r>
-        <w:t xml:space="preserve">let’s start the video using the </w:t>
+        <w:t xml:space="preserve">let’s start the video </w:t>
+      </w:r>
+      <w:r>
+        <w:t xml:space="preserve">playing </w:t>
+      </w:r>
+      <w:r>
+        <w:t xml:space="preserve">using the </w:t>
       </w:r>
       <w:proofErr w:type="gramStart"/>
       <w:r>
@@ -561,7 +577,15 @@
         <w:t>o</w:t>
       </w:r>
       <w:r>
-        <w:t xml:space="preserve"> the code we just used.</w:t>
+        <w:t xml:space="preserve"> the code we just </w:t>
+      </w:r>
+      <w:r>
+        <w:t>wrote</w:t>
+      </w:r>
+      <w:bookmarkStart w:id="0" w:name="_GoBack"/>
+      <w:bookmarkEnd w:id="0"/>
+      <w:r>
+        <w:t>.</w:t>
       </w:r>
     </w:p>
     <w:p>

</xml_diff>